<commit_message>
D2 am and pm
</commit_message>
<xml_diff>
--- a/Fall_2024/D2/R_BootCamp_D2_AM.docx
+++ b/Fall_2024/D2/R_BootCamp_D2_AM.docx
@@ -630,7 +630,37 @@
         <w:rPr>
           <w:rStyle w:val="NormalTok"/>
         </w:rPr>
-        <w:t xml:space="preserve">    vec2 </w:t>
+        <w:t xml:space="preserve">    </w:t>
+      </w:r>
+      <w:r>
+        <w:rPr>
+          <w:rStyle w:val="CommentTok"/>
+        </w:rPr>
+        <w:t xml:space="preserve"># vec2 &lt;- c(vec2, i * 2)</w:t>
+      </w:r>
+      <w:r>
+        <w:br/>
+      </w:r>
+      <w:r>
+        <w:rPr>
+          <w:rStyle w:val="NormalTok"/>
+        </w:rPr>
+        <w:t xml:space="preserve">    </w:t>
+      </w:r>
+      <w:r>
+        <w:rPr>
+          <w:rStyle w:val="CommentTok"/>
+        </w:rPr>
+        <w:t xml:space="preserve"># or</w:t>
+      </w:r>
+      <w:r>
+        <w:br/>
+      </w:r>
+      <w:r>
+        <w:rPr>
+          <w:rStyle w:val="NormalTok"/>
+        </w:rPr>
+        <w:t xml:space="preserve">    vec2[i] </w:t>
       </w:r>
       <w:r>
         <w:rPr>
@@ -642,19 +672,7 @@
         <w:rPr>
           <w:rStyle w:val="NormalTok"/>
         </w:rPr>
-        <w:t xml:space="preserve"> </w:t>
-      </w:r>
-      <w:r>
-        <w:rPr>
-          <w:rStyle w:val="FunctionTok"/>
-        </w:rPr>
-        <w:t xml:space="preserve">c</w:t>
-      </w:r>
-      <w:r>
-        <w:rPr>
-          <w:rStyle w:val="NormalTok"/>
-        </w:rPr>
-        <w:t xml:space="preserve">(vec2, i </w:t>
+        <w:t xml:space="preserve"> i </w:t>
       </w:r>
       <w:r>
         <w:rPr>
@@ -675,12 +693,6 @@
         <w:t xml:space="preserve">2</w:t>
       </w:r>
       <w:r>
-        <w:rPr>
-          <w:rStyle w:val="NormalTok"/>
-        </w:rPr>
-        <w:t xml:space="preserve">)</w:t>
-      </w:r>
-      <w:r>
         <w:br/>
       </w:r>
       <w:r>
@@ -693,6 +705,14 @@
     <w:p>
       <w:pPr>
         <w:pStyle w:val="FirstParagraph"/>
+      </w:pPr>
+      <w:r>
+        <w:t xml:space="preserve">If the vector you are feeding the loop to iterate over are numbers that start at 1 and increase, you can use the vector its self as an index when storing outputs in the accumulator. An example of this would be 1:nrow(data.frame) where you wanted to do something specific to each row od a data frame, or 1:ncol(data.frame) to do something to every column.</w:t>
+      </w:r>
+    </w:p>
+    <w:p>
+      <w:pPr>
+        <w:pStyle w:val="BodyText"/>
       </w:pPr>
       <w:r>
         <w:t xml:space="preserve">Another important concept with loops is</w:t>
@@ -1495,7 +1515,7 @@
         <w:rPr>
           <w:rStyle w:val="VerbatimChar"/>
         </w:rPr>
-        <w:t xml:space="preserve">## [1] 86903</w:t>
+        <w:t xml:space="preserve">## [1] 88334</w:t>
       </w:r>
     </w:p>
     <w:p>

</xml_diff>